<commit_message>
Added connection options and auto-refresh
</commit_message>
<xml_diff>
--- a/Media_Archieve.docx
+++ b/Media_Archieve.docx
@@ -189,8 +189,6 @@
         </w:rPr>
         <w:t>preview</w:t>
       </w:r>
-      <w:bookmarkStart w:id="0" w:name="_GoBack"/>
-      <w:bookmarkEnd w:id="0"/>
     </w:p>
     <w:p>
       <w:pPr>
@@ -420,18 +418,12 @@
       <w:pPr>
         <w:pStyle w:val="ac"/>
         <w:ind w:left="1080"/>
-        <w:rPr>
-          <w:lang w:val="en-US"/>
-        </w:rPr>
       </w:pPr>
       <w:r>
         <w:tab/>
         <w:t>Название</w:t>
       </w:r>
       <w:r>
-        <w:rPr>
-          <w:lang w:val="en-US"/>
-        </w:rPr>
         <w:t xml:space="preserve"> (</w:t>
       </w:r>
       <w:r>
@@ -441,9 +433,6 @@
         <w:t>string</w:t>
       </w:r>
       <w:r>
-        <w:rPr>
-          <w:lang w:val="en-US"/>
-        </w:rPr>
         <w:t>)</w:t>
       </w:r>
     </w:p>
@@ -451,69 +440,25 @@
       <w:pPr>
         <w:pStyle w:val="ac"/>
         <w:ind w:left="1080"/>
-        <w:rPr>
-          <w:lang w:val="en-US"/>
-        </w:rPr>
-      </w:pPr>
-      <w:r>
-        <w:rPr>
-          <w:lang w:val="en-US"/>
-        </w:rPr>
+      </w:pPr>
+      <w:r>
         <w:tab/>
       </w:r>
       <w:r>
         <w:t>Описание</w:t>
       </w:r>
       <w:r>
-        <w:rPr>
-          <w:lang w:val="en-US"/>
-        </w:rPr>
         <w:t xml:space="preserve"> (</w:t>
       </w:r>
       <w:r>
         <w:rPr>
           <w:lang w:val="en-US"/>
         </w:rPr>
-        <w:t>string)</w:t>
-      </w:r>
-    </w:p>
-    <w:p>
-      <w:pPr>
-        <w:pStyle w:val="ac"/>
-        <w:ind w:left="1080"/>
-        <w:rPr>
-          <w:lang w:val="en-US"/>
-        </w:rPr>
-      </w:pPr>
-      <w:r>
-        <w:rPr>
-          <w:lang w:val="en-US"/>
-        </w:rPr>
-        <w:tab/>
-      </w:r>
-      <w:r>
-        <w:t>Превью</w:t>
-      </w:r>
-      <w:r>
-        <w:rPr>
-          <w:lang w:val="en-US"/>
-        </w:rPr>
-        <w:t xml:space="preserve"> (</w:t>
-      </w:r>
-      <w:r>
-        <w:rPr>
-          <w:lang w:val="en-US"/>
-        </w:rPr>
-        <w:t xml:space="preserve">virtual </w:t>
-      </w:r>
-      <w:proofErr w:type="gramStart"/>
-      <w:r>
-        <w:rPr>
-          <w:lang w:val="en-US"/>
-        </w:rPr>
-        <w:t>Preview )</w:t>
-      </w:r>
-      <w:proofErr w:type="gramEnd"/>
+        <w:t>string</w:t>
+      </w:r>
+      <w:r>
+        <w:t>)</w:t>
+      </w:r>
     </w:p>
     <w:p>
       <w:pPr>
@@ -626,7 +571,6 @@
         <w:rPr>
           <w:lang w:val="en-US"/>
         </w:rPr>
-        <w:lastRenderedPageBreak/>
         <w:t xml:space="preserve">Audio </w:t>
       </w:r>
       <w:r>
@@ -645,6 +589,7 @@
         <w:rPr>
           <w:lang w:val="en-US"/>
         </w:rPr>
+        <w:lastRenderedPageBreak/>
         <w:t xml:space="preserve">Folder </w:t>
       </w:r>
       <w:r>
@@ -666,10 +611,6 @@
         <w:t>Preview</w:t>
       </w:r>
     </w:p>
-    <w:p/>
-    <w:p/>
-    <w:p/>
-    <w:p/>
     <w:p>
       <w:pPr>
         <w:pStyle w:val="1"/>
@@ -862,11 +803,8 @@
       </w:r>
     </w:p>
     <w:p>
-      <w:pPr>
-        <w:rPr>
-          <w:lang w:val="en-US"/>
-        </w:rPr>
-      </w:pPr>
+      <w:bookmarkStart w:id="0" w:name="_GoBack"/>
+      <w:bookmarkEnd w:id="0"/>
     </w:p>
     <w:sectPr>
       <w:pgSz w:w="11906" w:h="16838"/>
@@ -2394,7 +2332,7 @@
 </file>
 
 <file path=customXml/itemProps1.xml><?xml version="1.0" encoding="utf-8"?>
-<ds:datastoreItem xmlns:ds="http://schemas.openxmlformats.org/officeDocument/2006/customXml" ds:itemID="{CAD18042-4570-46A2-93D3-88215389E0F8}">
+<ds:datastoreItem xmlns:ds="http://schemas.openxmlformats.org/officeDocument/2006/customXml" ds:itemID="{DECF29F7-19C3-4BFE-89CC-85DFFCF60CB7}">
   <ds:schemaRefs>
     <ds:schemaRef ds:uri="http://schemas.openxmlformats.org/officeDocument/2006/bibliography"/>
   </ds:schemaRefs>

</xml_diff>